<commit_message>
create a standard constructor.
</commit_message>
<xml_diff>
--- a/Задание 1. отчет..docx
+++ b/Задание 1. отчет..docx
@@ -1,6 +1,6 @@
 
 <file path=word/document.xml><?xml version="1.0" encoding="utf-8"?>
-<w:document xmlns:wpc="http://schemas.microsoft.com/office/word/2010/wordprocessingCanvas" xmlns:cx="http://schemas.microsoft.com/office/drawing/2014/chartex" xmlns:mc="http://schemas.openxmlformats.org/markup-compatibility/2006" xmlns:o="urn:schemas-microsoft-com:office:office" xmlns:r="http://schemas.openxmlformats.org/officeDocument/2006/relationships" xmlns:m="http://schemas.openxmlformats.org/officeDocument/2006/math" xmlns:v="urn:schemas-microsoft-com:vml" xmlns:wp14="http://schemas.microsoft.com/office/word/2010/wordprocessingDrawing" xmlns:wp="http://schemas.openxmlformats.org/drawingml/2006/wordprocessingDrawing" xmlns:w10="urn:schemas-microsoft-com:office:word" xmlns:w="http://schemas.openxmlformats.org/wordprocessingml/2006/main" xmlns:w14="http://schemas.microsoft.com/office/word/2010/wordml" xmlns:w15="http://schemas.microsoft.com/office/word/2012/wordml" xmlns:w16se="http://schemas.microsoft.com/office/word/2015/wordml/symex" xmlns:wpg="http://schemas.microsoft.com/office/word/2010/wordprocessingGroup" xmlns:wpi="http://schemas.microsoft.com/office/word/2010/wordprocessingInk" xmlns:wne="http://schemas.microsoft.com/office/word/2006/wordml" xmlns:wps="http://schemas.microsoft.com/office/word/2010/wordprocessingShape" mc:Ignorable="w14 w15 w16se wp14">
+<w:document xmlns:wpc="http://schemas.microsoft.com/office/word/2010/wordprocessingCanvas" xmlns:cx="http://schemas.microsoft.com/office/drawing/2014/chartex" xmlns:cx1="http://schemas.microsoft.com/office/drawing/2015/9/8/chartex" xmlns:mc="http://schemas.openxmlformats.org/markup-compatibility/2006" xmlns:o="urn:schemas-microsoft-com:office:office" xmlns:r="http://schemas.openxmlformats.org/officeDocument/2006/relationships" xmlns:m="http://schemas.openxmlformats.org/officeDocument/2006/math" xmlns:v="urn:schemas-microsoft-com:vml" xmlns:wp14="http://schemas.microsoft.com/office/word/2010/wordprocessingDrawing" xmlns:wp="http://schemas.openxmlformats.org/drawingml/2006/wordprocessingDrawing" xmlns:w10="urn:schemas-microsoft-com:office:word" xmlns:w="http://schemas.openxmlformats.org/wordprocessingml/2006/main" xmlns:w14="http://schemas.microsoft.com/office/word/2010/wordml" xmlns:w15="http://schemas.microsoft.com/office/word/2012/wordml" xmlns:w16se="http://schemas.microsoft.com/office/word/2015/wordml/symex" xmlns:wpg="http://schemas.microsoft.com/office/word/2010/wordprocessingGroup" xmlns:wpi="http://schemas.microsoft.com/office/word/2010/wordprocessingInk" xmlns:wne="http://schemas.microsoft.com/office/word/2006/wordml" xmlns:wps="http://schemas.microsoft.com/office/word/2010/wordprocessingShape" mc:Ignorable="w14 w15 w16se wp14">
   <w:body>
     <w:p>
       <w:r>
@@ -236,17 +236,34 @@
     <w:p>
       <w:pPr>
         <w:pStyle w:val="a3"/>
+        <w:rPr>
+          <w:lang w:val="en-US"/>
+        </w:rPr>
+      </w:pPr>
+    </w:p>
+    <w:p>
+      <w:pPr>
+        <w:pStyle w:val="a3"/>
+        <w:rPr>
+          <w:lang w:val="en-US"/>
+        </w:rPr>
       </w:pPr>
       <w:r>
-        <w:t>КФТВЩЬ</w:t>
+        <w:rPr>
+          <w:lang w:val="en-US"/>
+        </w:rPr>
+        <w:t>4.</w:t>
       </w:r>
-    </w:p>
-    <w:p>
-      <w:pPr>
-        <w:pStyle w:val="a3"/>
-      </w:pPr>
       <w:bookmarkStart w:id="0" w:name="_GoBack"/>
       <w:bookmarkEnd w:id="0"/>
+    </w:p>
+    <w:p>
+      <w:pPr>
+        <w:pStyle w:val="a3"/>
+        <w:rPr>
+          <w:lang w:val="en-US"/>
+        </w:rPr>
+      </w:pPr>
     </w:p>
     <w:sectPr>
       <w:pgSz w:w="11906" w:h="16838"/>
@@ -259,7 +276,7 @@
 </file>
 
 <file path=word/numbering.xml><?xml version="1.0" encoding="utf-8"?>
-<w:numbering xmlns:wpc="http://schemas.microsoft.com/office/word/2010/wordprocessingCanvas" xmlns:cx="http://schemas.microsoft.com/office/drawing/2014/chartex" xmlns:mc="http://schemas.openxmlformats.org/markup-compatibility/2006" xmlns:o="urn:schemas-microsoft-com:office:office" xmlns:r="http://schemas.openxmlformats.org/officeDocument/2006/relationships" xmlns:m="http://schemas.openxmlformats.org/officeDocument/2006/math" xmlns:v="urn:schemas-microsoft-com:vml" xmlns:wp14="http://schemas.microsoft.com/office/word/2010/wordprocessingDrawing" xmlns:wp="http://schemas.openxmlformats.org/drawingml/2006/wordprocessingDrawing" xmlns:w10="urn:schemas-microsoft-com:office:word" xmlns:w="http://schemas.openxmlformats.org/wordprocessingml/2006/main" xmlns:w14="http://schemas.microsoft.com/office/word/2010/wordml" xmlns:w15="http://schemas.microsoft.com/office/word/2012/wordml" xmlns:w16se="http://schemas.microsoft.com/office/word/2015/wordml/symex" xmlns:wpg="http://schemas.microsoft.com/office/word/2010/wordprocessingGroup" xmlns:wpi="http://schemas.microsoft.com/office/word/2010/wordprocessingInk" xmlns:wne="http://schemas.microsoft.com/office/word/2006/wordml" xmlns:wps="http://schemas.microsoft.com/office/word/2010/wordprocessingShape" mc:Ignorable="w14 w15 w16se wp14">
+<w:numbering xmlns:wpc="http://schemas.microsoft.com/office/word/2010/wordprocessingCanvas" xmlns:cx="http://schemas.microsoft.com/office/drawing/2014/chartex" xmlns:cx1="http://schemas.microsoft.com/office/drawing/2015/9/8/chartex" xmlns:mc="http://schemas.openxmlformats.org/markup-compatibility/2006" xmlns:o="urn:schemas-microsoft-com:office:office" xmlns:r="http://schemas.openxmlformats.org/officeDocument/2006/relationships" xmlns:m="http://schemas.openxmlformats.org/officeDocument/2006/math" xmlns:v="urn:schemas-microsoft-com:vml" xmlns:wp14="http://schemas.microsoft.com/office/word/2010/wordprocessingDrawing" xmlns:wp="http://schemas.openxmlformats.org/drawingml/2006/wordprocessingDrawing" xmlns:w10="urn:schemas-microsoft-com:office:word" xmlns:w="http://schemas.openxmlformats.org/wordprocessingml/2006/main" xmlns:w14="http://schemas.microsoft.com/office/word/2010/wordml" xmlns:w15="http://schemas.microsoft.com/office/word/2012/wordml" xmlns:w16se="http://schemas.microsoft.com/office/word/2015/wordml/symex" xmlns:wpg="http://schemas.microsoft.com/office/word/2010/wordprocessingGroup" xmlns:wpi="http://schemas.microsoft.com/office/word/2010/wordprocessingInk" xmlns:wne="http://schemas.microsoft.com/office/word/2006/wordml" xmlns:wps="http://schemas.microsoft.com/office/word/2010/wordprocessingShape" mc:Ignorable="w14 w15 w16se wp14">
   <w:abstractNum w:abstractNumId="0" w15:restartNumberingAfterBreak="0">
     <w:nsid w:val="11EB2854"/>
     <w:multiLevelType w:val="hybridMultilevel"/>
@@ -1056,7 +1073,7 @@
 </file>
 
 <file path=customXml/itemProps1.xml><?xml version="1.0" encoding="utf-8"?>
-<ds:datastoreItem xmlns:ds="http://schemas.openxmlformats.org/officeDocument/2006/customXml" ds:itemID="{DAB40AAD-62A2-4089-B28E-FCD3C1A3B079}">
+<ds:datastoreItem xmlns:ds="http://schemas.openxmlformats.org/officeDocument/2006/customXml" ds:itemID="{12EF5EB7-2317-4640-9B4E-554E27AE499A}">
   <ds:schemaRefs>
     <ds:schemaRef ds:uri="http://schemas.openxmlformats.org/officeDocument/2006/bibliography"/>
   </ds:schemaRefs>

</xml_diff>

<commit_message>
the creation of a special construct
</commit_message>
<xml_diff>
--- a/Задание 1. отчет..docx
+++ b/Задание 1. отчет..docx
@@ -248,14 +248,566 @@
           <w:lang w:val="en-US"/>
         </w:rPr>
       </w:pPr>
-      <w:r>
-        <w:rPr>
-          <w:lang w:val="en-US"/>
-        </w:rPr>
-        <w:t>4.</w:t>
+    </w:p>
+    <w:p>
+      <w:pPr>
+        <w:pStyle w:val="a3"/>
+        <w:rPr>
+          <w:lang w:val="en-US"/>
+        </w:rPr>
+      </w:pPr>
+    </w:p>
+    <w:p>
+      <w:pPr>
+        <w:pStyle w:val="a3"/>
+        <w:rPr>
+          <w:lang w:val="en-US"/>
+        </w:rPr>
+      </w:pPr>
+    </w:p>
+    <w:p>
+      <w:pPr>
+        <w:pStyle w:val="a3"/>
+        <w:rPr>
+          <w:lang w:val="en-US"/>
+        </w:rPr>
+      </w:pPr>
+    </w:p>
+    <w:p>
+      <w:pPr>
+        <w:pStyle w:val="a3"/>
+        <w:rPr>
+          <w:lang w:val="en-US"/>
+        </w:rPr>
+      </w:pPr>
+    </w:p>
+    <w:p>
+      <w:pPr>
+        <w:pStyle w:val="a3"/>
+        <w:rPr>
+          <w:lang w:val="en-US"/>
+        </w:rPr>
+      </w:pPr>
+    </w:p>
+    <w:p>
+      <w:pPr>
+        <w:pStyle w:val="a3"/>
+        <w:rPr>
+          <w:lang w:val="en-US"/>
+        </w:rPr>
+      </w:pPr>
+    </w:p>
+    <w:p>
+      <w:pPr>
+        <w:pStyle w:val="a3"/>
+        <w:rPr>
+          <w:lang w:val="en-US"/>
+        </w:rPr>
+      </w:pPr>
+    </w:p>
+    <w:p>
+      <w:pPr>
+        <w:pStyle w:val="a3"/>
+        <w:rPr>
+          <w:lang w:val="en-US"/>
+        </w:rPr>
+      </w:pPr>
+    </w:p>
+    <w:p>
+      <w:pPr>
+        <w:pStyle w:val="a3"/>
+        <w:rPr>
+          <w:lang w:val="en-US"/>
+        </w:rPr>
+      </w:pPr>
+    </w:p>
+    <w:p>
+      <w:pPr>
+        <w:pStyle w:val="a3"/>
+        <w:rPr>
+          <w:lang w:val="en-US"/>
+        </w:rPr>
+      </w:pPr>
+    </w:p>
+    <w:p>
+      <w:pPr>
+        <w:pStyle w:val="a3"/>
+        <w:rPr>
+          <w:lang w:val="en-US"/>
+        </w:rPr>
+      </w:pPr>
+    </w:p>
+    <w:p>
+      <w:pPr>
+        <w:pStyle w:val="a3"/>
+        <w:rPr>
+          <w:lang w:val="en-US"/>
+        </w:rPr>
+      </w:pPr>
+    </w:p>
+    <w:p>
+      <w:pPr>
+        <w:pStyle w:val="a3"/>
+        <w:rPr>
+          <w:lang w:val="en-US"/>
+        </w:rPr>
+      </w:pPr>
+    </w:p>
+    <w:p>
+      <w:pPr>
+        <w:pStyle w:val="a3"/>
+        <w:rPr>
+          <w:lang w:val="en-US"/>
+        </w:rPr>
+      </w:pPr>
+    </w:p>
+    <w:p>
+      <w:pPr>
+        <w:pStyle w:val="a3"/>
+        <w:rPr>
+          <w:lang w:val="en-US"/>
+        </w:rPr>
+      </w:pPr>
+    </w:p>
+    <w:p>
+      <w:pPr>
+        <w:pStyle w:val="a3"/>
+        <w:rPr>
+          <w:lang w:val="en-US"/>
+        </w:rPr>
+      </w:pPr>
+    </w:p>
+    <w:p>
+      <w:pPr>
+        <w:pStyle w:val="a3"/>
+        <w:rPr>
+          <w:lang w:val="en-US"/>
+        </w:rPr>
+      </w:pPr>
+    </w:p>
+    <w:p>
+      <w:pPr>
+        <w:pStyle w:val="a3"/>
+        <w:rPr>
+          <w:lang w:val="en-US"/>
+        </w:rPr>
+      </w:pPr>
+    </w:p>
+    <w:p>
+      <w:pPr>
+        <w:pStyle w:val="a3"/>
+        <w:rPr>
+          <w:lang w:val="en-US"/>
+        </w:rPr>
+      </w:pPr>
+    </w:p>
+    <w:p>
+      <w:pPr>
+        <w:pStyle w:val="a3"/>
+        <w:rPr>
+          <w:lang w:val="en-US"/>
+        </w:rPr>
+      </w:pPr>
+    </w:p>
+    <w:p>
+      <w:pPr>
+        <w:pStyle w:val="a3"/>
+        <w:rPr>
+          <w:lang w:val="en-US"/>
+        </w:rPr>
+      </w:pPr>
+    </w:p>
+    <w:p>
+      <w:pPr>
+        <w:pStyle w:val="a3"/>
+        <w:numPr>
+          <w:ilvl w:val="0"/>
+          <w:numId w:val="1"/>
+        </w:numPr>
+        <w:rPr>
+          <w:noProof/>
+          <w:lang w:eastAsia="ru-RU"/>
+        </w:rPr>
+      </w:pPr>
+      <w:r>
+        <w:rPr>
+          <w:noProof/>
+          <w:lang w:eastAsia="ru-RU"/>
+        </w:rPr>
+        <w:lastRenderedPageBreak/>
+        <w:t>Создание Конструктор</w:t>
+      </w:r>
+      <w:r>
+        <w:rPr>
+          <w:noProof/>
+          <w:lang w:eastAsia="ru-RU"/>
+        </w:rPr>
+        <w:t>а</w:t>
+      </w:r>
+    </w:p>
+    <w:p>
+      <w:pPr>
+        <w:pStyle w:val="a3"/>
+        <w:rPr>
+          <w:noProof/>
+          <w:lang w:val="en-US" w:eastAsia="ru-RU"/>
+        </w:rPr>
+      </w:pPr>
+      <w:r>
+        <w:rPr>
+          <w:noProof/>
+          <w:lang w:eastAsia="ru-RU"/>
+        </w:rPr>
+        <w:t>Файл</w:t>
+      </w:r>
+      <w:r>
+        <w:rPr>
+          <w:noProof/>
+          <w:lang w:val="en-US" w:eastAsia="ru-RU"/>
+        </w:rPr>
+        <w:t xml:space="preserve"> Class.cs</w:t>
+      </w:r>
+    </w:p>
+    <w:p>
+      <w:pPr>
+        <w:pStyle w:val="a3"/>
+        <w:rPr>
+          <w:noProof/>
+          <w:lang w:eastAsia="ru-RU"/>
+        </w:rPr>
+      </w:pPr>
+      <w:r>
+        <w:rPr>
+          <w:noProof/>
+          <w:lang w:eastAsia="ru-RU"/>
+        </w:rPr>
+        <w:drawing>
+          <wp:inline distT="0" distB="0" distL="0" distR="0" wp14:anchorId="13E4BB10" wp14:editId="65F5A8EF">
+            <wp:extent cx="5940425" cy="6435725"/>
+            <wp:effectExtent l="0" t="0" r="3175" b="3175"/>
+            <wp:docPr id="5" name="Рисунок 5"/>
+            <wp:cNvGraphicFramePr>
+              <a:graphicFrameLocks xmlns:a="http://schemas.openxmlformats.org/drawingml/2006/main" noChangeAspect="1"/>
+            </wp:cNvGraphicFramePr>
+            <a:graphic xmlns:a="http://schemas.openxmlformats.org/drawingml/2006/main">
+              <a:graphicData uri="http://schemas.openxmlformats.org/drawingml/2006/picture">
+                <pic:pic xmlns:pic="http://schemas.openxmlformats.org/drawingml/2006/picture">
+                  <pic:nvPicPr>
+                    <pic:cNvPr id="1" name=""/>
+                    <pic:cNvPicPr/>
+                  </pic:nvPicPr>
+                  <pic:blipFill>
+                    <a:blip r:embed="rId9"/>
+                    <a:stretch>
+                      <a:fillRect/>
+                    </a:stretch>
+                  </pic:blipFill>
+                  <pic:spPr>
+                    <a:xfrm>
+                      <a:off x="0" y="0"/>
+                      <a:ext cx="5940425" cy="6435725"/>
+                    </a:xfrm>
+                    <a:prstGeom prst="rect">
+                      <a:avLst/>
+                    </a:prstGeom>
+                  </pic:spPr>
+                </pic:pic>
+              </a:graphicData>
+            </a:graphic>
+          </wp:inline>
+        </w:drawing>
+      </w:r>
+    </w:p>
+    <w:p>
+      <w:pPr>
+        <w:pStyle w:val="a3"/>
+        <w:rPr>
+          <w:noProof/>
+          <w:lang w:eastAsia="ru-RU"/>
+        </w:rPr>
+      </w:pPr>
+    </w:p>
+    <w:p>
+      <w:pPr>
+        <w:pStyle w:val="a3"/>
+        <w:rPr>
+          <w:noProof/>
+          <w:lang w:eastAsia="ru-RU"/>
+        </w:rPr>
+      </w:pPr>
+    </w:p>
+    <w:p>
+      <w:pPr>
+        <w:pStyle w:val="a3"/>
+        <w:rPr>
+          <w:noProof/>
+          <w:lang w:eastAsia="ru-RU"/>
+        </w:rPr>
+      </w:pPr>
+    </w:p>
+    <w:p>
+      <w:pPr>
+        <w:pStyle w:val="a3"/>
+        <w:rPr>
+          <w:noProof/>
+          <w:lang w:eastAsia="ru-RU"/>
+        </w:rPr>
+      </w:pPr>
+    </w:p>
+    <w:p>
+      <w:pPr>
+        <w:pStyle w:val="a3"/>
+        <w:rPr>
+          <w:noProof/>
+          <w:lang w:eastAsia="ru-RU"/>
+        </w:rPr>
+      </w:pPr>
+    </w:p>
+    <w:p>
+      <w:pPr>
+        <w:pStyle w:val="a3"/>
+        <w:rPr>
+          <w:noProof/>
+          <w:lang w:eastAsia="ru-RU"/>
+        </w:rPr>
+      </w:pPr>
+    </w:p>
+    <w:p>
+      <w:pPr>
+        <w:pStyle w:val="a3"/>
+        <w:rPr>
+          <w:noProof/>
+          <w:lang w:eastAsia="ru-RU"/>
+        </w:rPr>
+      </w:pPr>
+    </w:p>
+    <w:p>
+      <w:pPr>
+        <w:pStyle w:val="a3"/>
+        <w:rPr>
+          <w:noProof/>
+          <w:lang w:eastAsia="ru-RU"/>
+        </w:rPr>
+      </w:pPr>
+    </w:p>
+    <w:p>
+      <w:pPr>
+        <w:pStyle w:val="a3"/>
+        <w:rPr>
+          <w:noProof/>
+          <w:lang w:eastAsia="ru-RU"/>
+        </w:rPr>
+      </w:pPr>
+    </w:p>
+    <w:p>
+      <w:pPr>
+        <w:pStyle w:val="a3"/>
+        <w:rPr>
+          <w:noProof/>
+          <w:lang w:eastAsia="ru-RU"/>
+        </w:rPr>
+      </w:pPr>
+    </w:p>
+    <w:p>
+      <w:pPr>
+        <w:pStyle w:val="a3"/>
+        <w:rPr>
+          <w:noProof/>
+          <w:lang w:eastAsia="ru-RU"/>
+        </w:rPr>
+      </w:pPr>
+    </w:p>
+    <w:p>
+      <w:pPr>
+        <w:pStyle w:val="a3"/>
+        <w:rPr>
+          <w:noProof/>
+          <w:lang w:eastAsia="ru-RU"/>
+        </w:rPr>
+      </w:pPr>
+    </w:p>
+    <w:p>
+      <w:pPr>
+        <w:pStyle w:val="a3"/>
+        <w:rPr>
+          <w:noProof/>
+          <w:lang w:eastAsia="ru-RU"/>
+        </w:rPr>
+      </w:pPr>
+    </w:p>
+    <w:p>
+      <w:pPr>
+        <w:pStyle w:val="a3"/>
+        <w:rPr>
+          <w:noProof/>
+          <w:lang w:eastAsia="ru-RU"/>
+        </w:rPr>
+      </w:pPr>
+    </w:p>
+    <w:p>
+      <w:pPr>
+        <w:pStyle w:val="a3"/>
+        <w:rPr>
+          <w:noProof/>
+          <w:lang w:val="en-US" w:eastAsia="ru-RU"/>
+        </w:rPr>
+      </w:pPr>
+      <w:r>
+        <w:rPr>
+          <w:noProof/>
+          <w:lang w:eastAsia="ru-RU"/>
+        </w:rPr>
+        <w:t xml:space="preserve">Файл. </w:t>
+      </w:r>
+      <w:r>
+        <w:rPr>
+          <w:noProof/>
+          <w:lang w:val="en-US" w:eastAsia="ru-RU"/>
+        </w:rPr>
+        <w:t>Program.cs</w:t>
+      </w:r>
+    </w:p>
+    <w:p>
+      <w:pPr>
+        <w:pStyle w:val="a3"/>
+        <w:rPr>
+          <w:noProof/>
+          <w:lang w:eastAsia="ru-RU"/>
+        </w:rPr>
+      </w:pPr>
+      <w:r>
+        <w:rPr>
+          <w:noProof/>
+          <w:lang w:eastAsia="ru-RU"/>
+        </w:rPr>
+        <w:drawing>
+          <wp:inline distT="0" distB="0" distL="0" distR="0" wp14:anchorId="14741B0F" wp14:editId="772F990B">
+            <wp:extent cx="5940425" cy="3217545"/>
+            <wp:effectExtent l="0" t="0" r="3175" b="1905"/>
+            <wp:docPr id="4" name="Рисунок 4"/>
+            <wp:cNvGraphicFramePr>
+              <a:graphicFrameLocks xmlns:a="http://schemas.openxmlformats.org/drawingml/2006/main" noChangeAspect="1"/>
+            </wp:cNvGraphicFramePr>
+            <a:graphic xmlns:a="http://schemas.openxmlformats.org/drawingml/2006/main">
+              <a:graphicData uri="http://schemas.openxmlformats.org/drawingml/2006/picture">
+                <pic:pic xmlns:pic="http://schemas.openxmlformats.org/drawingml/2006/picture">
+                  <pic:nvPicPr>
+                    <pic:cNvPr id="1" name=""/>
+                    <pic:cNvPicPr/>
+                  </pic:nvPicPr>
+                  <pic:blipFill>
+                    <a:blip r:embed="rId10"/>
+                    <a:stretch>
+                      <a:fillRect/>
+                    </a:stretch>
+                  </pic:blipFill>
+                  <pic:spPr>
+                    <a:xfrm>
+                      <a:off x="0" y="0"/>
+                      <a:ext cx="5940425" cy="3217545"/>
+                    </a:xfrm>
+                    <a:prstGeom prst="rect">
+                      <a:avLst/>
+                    </a:prstGeom>
+                  </pic:spPr>
+                </pic:pic>
+              </a:graphicData>
+            </a:graphic>
+          </wp:inline>
+        </w:drawing>
+      </w:r>
+    </w:p>
+    <w:p>
+      <w:pPr>
+        <w:pStyle w:val="a3"/>
+        <w:rPr>
+          <w:noProof/>
+          <w:lang w:val="en-US" w:eastAsia="ru-RU"/>
+        </w:rPr>
+      </w:pPr>
+      <w:r>
+        <w:rPr>
+          <w:noProof/>
+          <w:lang w:eastAsia="ru-RU"/>
+        </w:rPr>
+        <w:t xml:space="preserve">Результат </w:t>
+      </w:r>
+      <w:r>
+        <w:rPr>
+          <w:noProof/>
+          <w:lang w:val="en-US" w:eastAsia="ru-RU"/>
+        </w:rPr>
+        <w:t>:</w:t>
+      </w:r>
+    </w:p>
+    <w:p>
+      <w:pPr>
+        <w:pStyle w:val="a3"/>
+        <w:rPr>
+          <w:noProof/>
+          <w:lang w:val="en-US" w:eastAsia="ru-RU"/>
+        </w:rPr>
+      </w:pPr>
+      <w:r>
+        <w:rPr>
+          <w:noProof/>
+          <w:lang w:eastAsia="ru-RU"/>
+        </w:rPr>
+        <w:drawing>
+          <wp:inline distT="0" distB="0" distL="0" distR="0" wp14:anchorId="48B9AAE0" wp14:editId="378F0A5B">
+            <wp:extent cx="5940425" cy="3107055"/>
+            <wp:effectExtent l="0" t="0" r="3175" b="0"/>
+            <wp:docPr id="6" name="Рисунок 6"/>
+            <wp:cNvGraphicFramePr>
+              <a:graphicFrameLocks xmlns:a="http://schemas.openxmlformats.org/drawingml/2006/main" noChangeAspect="1"/>
+            </wp:cNvGraphicFramePr>
+            <a:graphic xmlns:a="http://schemas.openxmlformats.org/drawingml/2006/main">
+              <a:graphicData uri="http://schemas.openxmlformats.org/drawingml/2006/picture">
+                <pic:pic xmlns:pic="http://schemas.openxmlformats.org/drawingml/2006/picture">
+                  <pic:nvPicPr>
+                    <pic:cNvPr id="1" name=""/>
+                    <pic:cNvPicPr/>
+                  </pic:nvPicPr>
+                  <pic:blipFill>
+                    <a:blip r:embed="rId11"/>
+                    <a:stretch>
+                      <a:fillRect/>
+                    </a:stretch>
+                  </pic:blipFill>
+                  <pic:spPr>
+                    <a:xfrm>
+                      <a:off x="0" y="0"/>
+                      <a:ext cx="5940425" cy="3107055"/>
+                    </a:xfrm>
+                    <a:prstGeom prst="rect">
+                      <a:avLst/>
+                    </a:prstGeom>
+                  </pic:spPr>
+                </pic:pic>
+              </a:graphicData>
+            </a:graphic>
+          </wp:inline>
+        </w:drawing>
       </w:r>
       <w:bookmarkStart w:id="0" w:name="_GoBack"/>
       <w:bookmarkEnd w:id="0"/>
+    </w:p>
+    <w:p>
+      <w:pPr>
+        <w:pStyle w:val="a3"/>
+        <w:rPr>
+          <w:noProof/>
+          <w:lang w:eastAsia="ru-RU"/>
+        </w:rPr>
+      </w:pPr>
+    </w:p>
+    <w:p>
+      <w:pPr>
+        <w:pStyle w:val="a3"/>
+        <w:rPr>
+          <w:lang w:val="en-US"/>
+        </w:rPr>
+      </w:pPr>
     </w:p>
     <w:p>
       <w:pPr>
@@ -1073,7 +1625,7 @@
 </file>
 
 <file path=customXml/itemProps1.xml><?xml version="1.0" encoding="utf-8"?>
-<ds:datastoreItem xmlns:ds="http://schemas.openxmlformats.org/officeDocument/2006/customXml" ds:itemID="{12EF5EB7-2317-4640-9B4E-554E27AE499A}">
+<ds:datastoreItem xmlns:ds="http://schemas.openxmlformats.org/officeDocument/2006/customXml" ds:itemID="{7EA1B5C3-39F2-42B1-AE01-024A1A597E9F}">
   <ds:schemaRefs>
     <ds:schemaRef ds:uri="http://schemas.openxmlformats.org/officeDocument/2006/bibliography"/>
   </ds:schemaRefs>

</xml_diff>

<commit_message>
UpDate "Motorcrycle" Class, clutch constructors.
</commit_message>
<xml_diff>
--- a/Задание 1. отчет..docx
+++ b/Задание 1. отчет..docx
@@ -1746,6 +1746,90 @@
           <w:lang w:eastAsia="ru-RU"/>
         </w:rPr>
       </w:pPr>
+    </w:p>
+    <w:p>
+      <w:pPr>
+        <w:pStyle w:val="a3"/>
+        <w:numPr>
+          <w:ilvl w:val="0"/>
+          <w:numId w:val="1"/>
+        </w:numPr>
+        <w:rPr>
+          <w:noProof/>
+          <w:lang w:eastAsia="ru-RU"/>
+        </w:rPr>
+      </w:pPr>
+      <w:r>
+        <w:rPr>
+          <w:noProof/>
+          <w:lang w:eastAsia="ru-RU"/>
+        </w:rPr>
+        <w:t xml:space="preserve">Сцепление Классов на примере </w:t>
+      </w:r>
+      <w:r>
+        <w:rPr>
+          <w:noProof/>
+          <w:lang w:val="en-US" w:eastAsia="ru-RU"/>
+        </w:rPr>
+        <w:t>Motorcrycle</w:t>
+      </w:r>
+      <w:r>
+        <w:rPr>
+          <w:noProof/>
+          <w:lang w:eastAsia="ru-RU"/>
+        </w:rPr>
+        <w:t>.</w:t>
+      </w:r>
+    </w:p>
+    <w:p>
+      <w:pPr>
+        <w:pStyle w:val="a3"/>
+        <w:rPr>
+          <w:noProof/>
+          <w:lang w:eastAsia="ru-RU"/>
+        </w:rPr>
+      </w:pPr>
+      <w:r>
+        <w:rPr>
+          <w:noProof/>
+          <w:lang w:eastAsia="ru-RU"/>
+        </w:rPr>
+        <w:drawing>
+          <wp:inline distT="0" distB="0" distL="0" distR="0" wp14:anchorId="5612F293" wp14:editId="44A79A27">
+            <wp:extent cx="5940425" cy="4714240"/>
+            <wp:effectExtent l="0" t="0" r="3175" b="0"/>
+            <wp:docPr id="13" name="Рисунок 13"/>
+            <wp:cNvGraphicFramePr>
+              <a:graphicFrameLocks xmlns:a="http://schemas.openxmlformats.org/drawingml/2006/main" noChangeAspect="1"/>
+            </wp:cNvGraphicFramePr>
+            <a:graphic xmlns:a="http://schemas.openxmlformats.org/drawingml/2006/main">
+              <a:graphicData uri="http://schemas.openxmlformats.org/drawingml/2006/picture">
+                <pic:pic xmlns:pic="http://schemas.openxmlformats.org/drawingml/2006/picture">
+                  <pic:nvPicPr>
+                    <pic:cNvPr id="1" name=""/>
+                    <pic:cNvPicPr/>
+                  </pic:nvPicPr>
+                  <pic:blipFill>
+                    <a:blip r:embed="rId18"/>
+                    <a:stretch>
+                      <a:fillRect/>
+                    </a:stretch>
+                  </pic:blipFill>
+                  <pic:spPr>
+                    <a:xfrm>
+                      <a:off x="0" y="0"/>
+                      <a:ext cx="5940425" cy="4714240"/>
+                    </a:xfrm>
+                    <a:prstGeom prst="rect">
+                      <a:avLst/>
+                    </a:prstGeom>
+                  </pic:spPr>
+                </pic:pic>
+              </a:graphicData>
+            </a:graphic>
+          </wp:inline>
+        </w:drawing>
+      </w:r>
     </w:p>
     <w:p>
       <w:pPr>
@@ -2585,7 +2669,7 @@
 </file>
 
 <file path=customXml/itemProps1.xml><?xml version="1.0" encoding="utf-8"?>
-<ds:datastoreItem xmlns:ds="http://schemas.openxmlformats.org/officeDocument/2006/customXml" ds:itemID="{AD2817A7-3987-46BC-8FD3-FF59C5EE77E7}">
+<ds:datastoreItem xmlns:ds="http://schemas.openxmlformats.org/officeDocument/2006/customXml" ds:itemID="{E70B6340-2036-4296-95F5-80F584120809}">
   <ds:schemaRefs>
     <ds:schemaRef ds:uri="http://schemas.openxmlformats.org/officeDocument/2006/bibliography"/>
   </ds:schemaRefs>

</xml_diff>

<commit_message>
UpDate "Books" Class  add clutch constructor.
</commit_message>
<xml_diff>
--- a/Задание 1. отчет..docx
+++ b/Задание 1. отчет..docx
@@ -1839,17 +1839,316 @@
           <w:lang w:eastAsia="ru-RU"/>
         </w:rPr>
       </w:pPr>
+    </w:p>
+    <w:p>
+      <w:pPr>
+        <w:pStyle w:val="a3"/>
+        <w:rPr>
+          <w:noProof/>
+          <w:lang w:val="en-US" w:eastAsia="ru-RU"/>
+        </w:rPr>
+      </w:pPr>
+    </w:p>
+    <w:p>
+      <w:pPr>
+        <w:pStyle w:val="a3"/>
+        <w:rPr>
+          <w:noProof/>
+          <w:lang w:eastAsia="ru-RU"/>
+        </w:rPr>
+      </w:pPr>
+    </w:p>
+    <w:p>
+      <w:pPr>
+        <w:pStyle w:val="a3"/>
+        <w:rPr>
+          <w:noProof/>
+          <w:lang w:eastAsia="ru-RU"/>
+        </w:rPr>
+      </w:pPr>
+    </w:p>
+    <w:p>
+      <w:pPr>
+        <w:pStyle w:val="a3"/>
+        <w:rPr>
+          <w:noProof/>
+          <w:lang w:eastAsia="ru-RU"/>
+        </w:rPr>
+      </w:pPr>
+    </w:p>
+    <w:p>
+      <w:pPr>
+        <w:pStyle w:val="a3"/>
+        <w:rPr>
+          <w:noProof/>
+          <w:lang w:eastAsia="ru-RU"/>
+        </w:rPr>
+      </w:pPr>
+    </w:p>
+    <w:p>
+      <w:pPr>
+        <w:pStyle w:val="a3"/>
+        <w:rPr>
+          <w:noProof/>
+          <w:lang w:eastAsia="ru-RU"/>
+        </w:rPr>
+      </w:pPr>
+    </w:p>
+    <w:p>
+      <w:pPr>
+        <w:pStyle w:val="a3"/>
+        <w:rPr>
+          <w:noProof/>
+          <w:lang w:eastAsia="ru-RU"/>
+        </w:rPr>
+      </w:pPr>
+    </w:p>
+    <w:p>
+      <w:pPr>
+        <w:pStyle w:val="a3"/>
+        <w:rPr>
+          <w:noProof/>
+          <w:lang w:eastAsia="ru-RU"/>
+        </w:rPr>
+      </w:pPr>
+    </w:p>
+    <w:p>
+      <w:pPr>
+        <w:pStyle w:val="a3"/>
+        <w:rPr>
+          <w:noProof/>
+          <w:lang w:eastAsia="ru-RU"/>
+        </w:rPr>
+      </w:pPr>
+    </w:p>
+    <w:p>
+      <w:pPr>
+        <w:pStyle w:val="a3"/>
+        <w:rPr>
+          <w:noProof/>
+          <w:lang w:eastAsia="ru-RU"/>
+        </w:rPr>
+      </w:pPr>
+    </w:p>
+    <w:p>
+      <w:pPr>
+        <w:pStyle w:val="a3"/>
+        <w:rPr>
+          <w:noProof/>
+          <w:lang w:eastAsia="ru-RU"/>
+        </w:rPr>
+      </w:pPr>
+    </w:p>
+    <w:p>
+      <w:pPr>
+        <w:pStyle w:val="a3"/>
+        <w:rPr>
+          <w:noProof/>
+          <w:lang w:eastAsia="ru-RU"/>
+        </w:rPr>
+      </w:pPr>
+    </w:p>
+    <w:p>
+      <w:pPr>
+        <w:pStyle w:val="a3"/>
+        <w:rPr>
+          <w:noProof/>
+          <w:lang w:eastAsia="ru-RU"/>
+        </w:rPr>
+      </w:pPr>
+    </w:p>
+    <w:p>
+      <w:pPr>
+        <w:pStyle w:val="a3"/>
+        <w:rPr>
+          <w:noProof/>
+          <w:lang w:eastAsia="ru-RU"/>
+        </w:rPr>
+      </w:pPr>
+    </w:p>
+    <w:p>
+      <w:pPr>
+        <w:pStyle w:val="a3"/>
+        <w:rPr>
+          <w:noProof/>
+          <w:lang w:eastAsia="ru-RU"/>
+        </w:rPr>
+      </w:pPr>
+    </w:p>
+    <w:p>
+      <w:pPr>
+        <w:pStyle w:val="a3"/>
+        <w:rPr>
+          <w:noProof/>
+          <w:lang w:eastAsia="ru-RU"/>
+        </w:rPr>
+      </w:pPr>
+    </w:p>
+    <w:p>
+      <w:pPr>
+        <w:pStyle w:val="a3"/>
+        <w:rPr>
+          <w:noProof/>
+          <w:lang w:eastAsia="ru-RU"/>
+        </w:rPr>
+      </w:pPr>
+    </w:p>
+    <w:p>
+      <w:pPr>
+        <w:pStyle w:val="a3"/>
+        <w:rPr>
+          <w:noProof/>
+          <w:lang w:eastAsia="ru-RU"/>
+        </w:rPr>
+      </w:pPr>
+    </w:p>
+    <w:p>
+      <w:pPr>
+        <w:pStyle w:val="a3"/>
+        <w:rPr>
+          <w:noProof/>
+          <w:lang w:eastAsia="ru-RU"/>
+        </w:rPr>
+      </w:pPr>
+    </w:p>
+    <w:p>
+      <w:pPr>
+        <w:pStyle w:val="a3"/>
+        <w:rPr>
+          <w:noProof/>
+          <w:lang w:eastAsia="ru-RU"/>
+        </w:rPr>
+      </w:pPr>
+    </w:p>
+    <w:p>
+      <w:pPr>
+        <w:pStyle w:val="a3"/>
+        <w:rPr>
+          <w:noProof/>
+          <w:lang w:eastAsia="ru-RU"/>
+        </w:rPr>
+      </w:pPr>
+    </w:p>
+    <w:p>
+      <w:pPr>
+        <w:pStyle w:val="a3"/>
+        <w:rPr>
+          <w:noProof/>
+          <w:lang w:eastAsia="ru-RU"/>
+        </w:rPr>
+      </w:pPr>
+    </w:p>
+    <w:p>
+      <w:pPr>
+        <w:pStyle w:val="a3"/>
+        <w:rPr>
+          <w:noProof/>
+          <w:lang w:eastAsia="ru-RU"/>
+        </w:rPr>
+      </w:pPr>
+      <w:r>
+        <w:rPr>
+          <w:noProof/>
+          <w:lang w:eastAsia="ru-RU"/>
+        </w:rPr>
+        <w:t xml:space="preserve">Дополнительное задание « </w:t>
+      </w:r>
+      <w:r>
+        <w:rPr>
+          <w:noProof/>
+          <w:lang w:eastAsia="ru-RU"/>
+        </w:rPr>
+        <w:t>Реализуйте сцепление конструкторов в своем классе</w:t>
+      </w:r>
+      <w:r>
+        <w:rPr>
+          <w:noProof/>
+          <w:lang w:eastAsia="ru-RU"/>
+        </w:rPr>
+        <w:t>»</w:t>
+      </w:r>
+    </w:p>
+    <w:p>
+      <w:pPr>
+        <w:pStyle w:val="a3"/>
+        <w:rPr>
+          <w:noProof/>
+          <w:lang w:eastAsia="ru-RU"/>
+        </w:rPr>
+      </w:pPr>
+      <w:r>
+        <w:rPr>
+          <w:noProof/>
+          <w:lang w:eastAsia="ru-RU"/>
+        </w:rPr>
+        <w:t>Сцепление констрокторов класса «</w:t>
+      </w:r>
+      <w:r>
+        <w:rPr>
+          <w:noProof/>
+          <w:lang w:val="en-US" w:eastAsia="ru-RU"/>
+        </w:rPr>
+        <w:t>Books</w:t>
+      </w:r>
+      <w:r>
+        <w:rPr>
+          <w:noProof/>
+          <w:lang w:eastAsia="ru-RU"/>
+        </w:rPr>
+        <w:t>»</w:t>
+      </w:r>
+    </w:p>
+    <w:p>
+      <w:pPr>
+        <w:pStyle w:val="a3"/>
+        <w:rPr>
+          <w:noProof/>
+          <w:lang w:eastAsia="ru-RU"/>
+        </w:rPr>
+      </w:pPr>
+      <w:r>
+        <w:rPr>
+          <w:noProof/>
+          <w:lang w:eastAsia="ru-RU"/>
+        </w:rPr>
+        <w:drawing>
+          <wp:inline distT="0" distB="0" distL="0" distR="0" wp14:anchorId="5A7455CA" wp14:editId="7EE6D0DB">
+            <wp:extent cx="5940425" cy="4433570"/>
+            <wp:effectExtent l="0" t="0" r="3175" b="5080"/>
+            <wp:docPr id="14" name="Рисунок 14"/>
+            <wp:cNvGraphicFramePr>
+              <a:graphicFrameLocks xmlns:a="http://schemas.openxmlformats.org/drawingml/2006/main" noChangeAspect="1"/>
+            </wp:cNvGraphicFramePr>
+            <a:graphic xmlns:a="http://schemas.openxmlformats.org/drawingml/2006/main">
+              <a:graphicData uri="http://schemas.openxmlformats.org/drawingml/2006/picture">
+                <pic:pic xmlns:pic="http://schemas.openxmlformats.org/drawingml/2006/picture">
+                  <pic:nvPicPr>
+                    <pic:cNvPr id="1" name=""/>
+                    <pic:cNvPicPr/>
+                  </pic:nvPicPr>
+                  <pic:blipFill>
+                    <a:blip r:embed="rId19"/>
+                    <a:stretch>
+                      <a:fillRect/>
+                    </a:stretch>
+                  </pic:blipFill>
+                  <pic:spPr>
+                    <a:xfrm>
+                      <a:off x="0" y="0"/>
+                      <a:ext cx="5940425" cy="4433570"/>
+                    </a:xfrm>
+                    <a:prstGeom prst="rect">
+                      <a:avLst/>
+                    </a:prstGeom>
+                  </pic:spPr>
+                </pic:pic>
+              </a:graphicData>
+            </a:graphic>
+          </wp:inline>
+        </w:drawing>
+      </w:r>
       <w:bookmarkStart w:id="0" w:name="_GoBack"/>
       <w:bookmarkEnd w:id="0"/>
-    </w:p>
-    <w:p>
-      <w:pPr>
-        <w:pStyle w:val="a3"/>
-        <w:rPr>
-          <w:noProof/>
-          <w:lang w:eastAsia="ru-RU"/>
-        </w:rPr>
-      </w:pPr>
     </w:p>
     <w:p>
       <w:pPr>
@@ -2669,7 +2968,7 @@
 </file>
 
 <file path=customXml/itemProps1.xml><?xml version="1.0" encoding="utf-8"?>
-<ds:datastoreItem xmlns:ds="http://schemas.openxmlformats.org/officeDocument/2006/customXml" ds:itemID="{E70B6340-2036-4296-95F5-80F584120809}">
+<ds:datastoreItem xmlns:ds="http://schemas.openxmlformats.org/officeDocument/2006/customXml" ds:itemID="{D65D3D84-488A-4252-89C6-160C449169AB}">
   <ds:schemaRefs>
     <ds:schemaRef ds:uri="http://schemas.openxmlformats.org/officeDocument/2006/bibliography"/>
   </ds:schemaRefs>

</xml_diff>

<commit_message>
UpDate Class "Books", add constructor with optional parameters.
</commit_message>
<xml_diff>
--- a/Задание 1. отчет..docx
+++ b/Задание 1. отчет..docx
@@ -2103,7 +2103,7 @@
         <w:pStyle w:val="a3"/>
         <w:rPr>
           <w:noProof/>
-          <w:lang w:eastAsia="ru-RU"/>
+          <w:lang w:val="en-US" w:eastAsia="ru-RU"/>
         </w:rPr>
       </w:pPr>
       <w:r>
@@ -2147,6 +2147,188 @@
           </wp:inline>
         </w:drawing>
       </w:r>
+    </w:p>
+    <w:p>
+      <w:pPr>
+        <w:pStyle w:val="a3"/>
+        <w:rPr>
+          <w:noProof/>
+          <w:lang w:val="en-US" w:eastAsia="ru-RU"/>
+        </w:rPr>
+      </w:pPr>
+    </w:p>
+    <w:p>
+      <w:pPr>
+        <w:pStyle w:val="a3"/>
+        <w:numPr>
+          <w:ilvl w:val="0"/>
+          <w:numId w:val="1"/>
+        </w:numPr>
+        <w:rPr>
+          <w:noProof/>
+          <w:lang w:eastAsia="ru-RU"/>
+        </w:rPr>
+      </w:pPr>
+      <w:r>
+        <w:rPr>
+          <w:noProof/>
+          <w:lang w:eastAsia="ru-RU"/>
+        </w:rPr>
+        <w:t xml:space="preserve">Конструктор с необязательными параментами на примере класса </w:t>
+      </w:r>
+      <w:r>
+        <w:rPr>
+          <w:noProof/>
+          <w:lang w:eastAsia="ru-RU"/>
+        </w:rPr>
+        <w:t>“</w:t>
+      </w:r>
+      <w:r>
+        <w:rPr>
+          <w:noProof/>
+          <w:lang w:val="en-US" w:eastAsia="ru-RU"/>
+        </w:rPr>
+        <w:t>Books</w:t>
+      </w:r>
+      <w:r>
+        <w:rPr>
+          <w:noProof/>
+          <w:lang w:eastAsia="ru-RU"/>
+        </w:rPr>
+        <w:t>”</w:t>
+      </w:r>
+    </w:p>
+    <w:p>
+      <w:pPr>
+        <w:pStyle w:val="a3"/>
+        <w:rPr>
+          <w:noProof/>
+          <w:lang w:eastAsia="ru-RU"/>
+        </w:rPr>
+      </w:pPr>
+      <w:r>
+        <w:rPr>
+          <w:noProof/>
+          <w:lang w:eastAsia="ru-RU"/>
+        </w:rPr>
+        <w:drawing>
+          <wp:inline distT="0" distB="0" distL="0" distR="0" wp14:anchorId="6E26D46C" wp14:editId="34546296">
+            <wp:extent cx="5940425" cy="3994150"/>
+            <wp:effectExtent l="0" t="0" r="3175" b="6350"/>
+            <wp:docPr id="15" name="Рисунок 15"/>
+            <wp:cNvGraphicFramePr>
+              <a:graphicFrameLocks xmlns:a="http://schemas.openxmlformats.org/drawingml/2006/main" noChangeAspect="1"/>
+            </wp:cNvGraphicFramePr>
+            <a:graphic xmlns:a="http://schemas.openxmlformats.org/drawingml/2006/main">
+              <a:graphicData uri="http://schemas.openxmlformats.org/drawingml/2006/picture">
+                <pic:pic xmlns:pic="http://schemas.openxmlformats.org/drawingml/2006/picture">
+                  <pic:nvPicPr>
+                    <pic:cNvPr id="1" name=""/>
+                    <pic:cNvPicPr/>
+                  </pic:nvPicPr>
+                  <pic:blipFill>
+                    <a:blip r:embed="rId20"/>
+                    <a:stretch>
+                      <a:fillRect/>
+                    </a:stretch>
+                  </pic:blipFill>
+                  <pic:spPr>
+                    <a:xfrm>
+                      <a:off x="0" y="0"/>
+                      <a:ext cx="5940425" cy="3994150"/>
+                    </a:xfrm>
+                    <a:prstGeom prst="rect">
+                      <a:avLst/>
+                    </a:prstGeom>
+                  </pic:spPr>
+                </pic:pic>
+              </a:graphicData>
+            </a:graphic>
+          </wp:inline>
+        </w:drawing>
+      </w:r>
+    </w:p>
+    <w:p>
+      <w:pPr>
+        <w:pStyle w:val="a3"/>
+        <w:rPr>
+          <w:noProof/>
+          <w:lang w:val="en-US" w:eastAsia="ru-RU"/>
+        </w:rPr>
+      </w:pPr>
+      <w:r>
+        <w:rPr>
+          <w:noProof/>
+          <w:lang w:eastAsia="ru-RU"/>
+        </w:rPr>
+        <w:t>Результат</w:t>
+      </w:r>
+      <w:r>
+        <w:rPr>
+          <w:noProof/>
+          <w:lang w:val="en-US" w:eastAsia="ru-RU"/>
+        </w:rPr>
+        <w:t>:</w:t>
+      </w:r>
+    </w:p>
+    <w:p>
+      <w:pPr>
+        <w:pStyle w:val="a3"/>
+        <w:rPr>
+          <w:noProof/>
+          <w:lang w:val="en-US" w:eastAsia="ru-RU"/>
+        </w:rPr>
+      </w:pPr>
+      <w:r>
+        <w:rPr>
+          <w:noProof/>
+          <w:lang w:eastAsia="ru-RU"/>
+        </w:rPr>
+        <w:drawing>
+          <wp:inline distT="0" distB="0" distL="0" distR="0" wp14:anchorId="4472796F" wp14:editId="4C93C0F1">
+            <wp:extent cx="5940425" cy="3107055"/>
+            <wp:effectExtent l="0" t="0" r="3175" b="0"/>
+            <wp:docPr id="16" name="Рисунок 16"/>
+            <wp:cNvGraphicFramePr>
+              <a:graphicFrameLocks xmlns:a="http://schemas.openxmlformats.org/drawingml/2006/main" noChangeAspect="1"/>
+            </wp:cNvGraphicFramePr>
+            <a:graphic xmlns:a="http://schemas.openxmlformats.org/drawingml/2006/main">
+              <a:graphicData uri="http://schemas.openxmlformats.org/drawingml/2006/picture">
+                <pic:pic xmlns:pic="http://schemas.openxmlformats.org/drawingml/2006/picture">
+                  <pic:nvPicPr>
+                    <pic:cNvPr id="1" name=""/>
+                    <pic:cNvPicPr/>
+                  </pic:nvPicPr>
+                  <pic:blipFill>
+                    <a:blip r:embed="rId21"/>
+                    <a:stretch>
+                      <a:fillRect/>
+                    </a:stretch>
+                  </pic:blipFill>
+                  <pic:spPr>
+                    <a:xfrm>
+                      <a:off x="0" y="0"/>
+                      <a:ext cx="5940425" cy="3107055"/>
+                    </a:xfrm>
+                    <a:prstGeom prst="rect">
+                      <a:avLst/>
+                    </a:prstGeom>
+                  </pic:spPr>
+                </pic:pic>
+              </a:graphicData>
+            </a:graphic>
+          </wp:inline>
+        </w:drawing>
+      </w:r>
+    </w:p>
+    <w:p>
+      <w:pPr>
+        <w:pStyle w:val="a3"/>
+        <w:rPr>
+          <w:noProof/>
+          <w:lang w:val="en-US" w:eastAsia="ru-RU"/>
+        </w:rPr>
+      </w:pPr>
       <w:bookmarkStart w:id="0" w:name="_GoBack"/>
       <w:bookmarkEnd w:id="0"/>
     </w:p>
@@ -2968,7 +3150,7 @@
 </file>
 
 <file path=customXml/itemProps1.xml><?xml version="1.0" encoding="utf-8"?>
-<ds:datastoreItem xmlns:ds="http://schemas.openxmlformats.org/officeDocument/2006/customXml" ds:itemID="{D65D3D84-488A-4252-89C6-160C449169AB}">
+<ds:datastoreItem xmlns:ds="http://schemas.openxmlformats.org/officeDocument/2006/customXml" ds:itemID="{8840EFCF-82FC-485E-BBDE-F56492644BD6}">
   <ds:schemaRefs>
     <ds:schemaRef ds:uri="http://schemas.openxmlformats.org/officeDocument/2006/bibliography"/>
   </ds:schemaRefs>

</xml_diff>

<commit_message>
Add new project and add Class "Saving Account"
</commit_message>
<xml_diff>
--- a/Задание 1. отчет..docx
+++ b/Задание 1. отчет..docx
@@ -2326,11 +2326,209 @@
         <w:pStyle w:val="a3"/>
         <w:rPr>
           <w:noProof/>
-          <w:lang w:val="en-US" w:eastAsia="ru-RU"/>
-        </w:rPr>
-      </w:pPr>
+          <w:lang w:eastAsia="ru-RU"/>
+        </w:rPr>
+      </w:pPr>
+    </w:p>
+    <w:p>
+      <w:pPr>
+        <w:pStyle w:val="a3"/>
+        <w:rPr>
+          <w:noProof/>
+          <w:lang w:eastAsia="ru-RU"/>
+        </w:rPr>
+      </w:pPr>
+      <w:r>
+        <w:rPr>
+          <w:noProof/>
+          <w:lang w:eastAsia="ru-RU"/>
+        </w:rPr>
+        <w:t xml:space="preserve">8. </w:t>
+      </w:r>
+      <w:r>
+        <w:rPr>
+          <w:noProof/>
+          <w:lang w:eastAsia="ru-RU"/>
+        </w:rPr>
+        <w:t xml:space="preserve">Класс </w:t>
+      </w:r>
+      <w:r>
+        <w:rPr>
+          <w:noProof/>
+          <w:lang w:val="en-US" w:eastAsia="ru-RU"/>
+        </w:rPr>
+        <w:t>SavingAccount</w:t>
+      </w:r>
+      <w:r>
+        <w:rPr>
+          <w:noProof/>
+          <w:lang w:eastAsia="ru-RU"/>
+        </w:rPr>
+        <w:t xml:space="preserve"> </w:t>
+      </w:r>
+      <w:r>
+        <w:rPr>
+          <w:noProof/>
+          <w:lang w:eastAsia="ru-RU"/>
+        </w:rPr>
+        <w:t>использующий статические данные.</w:t>
+      </w:r>
+    </w:p>
+    <w:p>
+      <w:pPr>
+        <w:pStyle w:val="a3"/>
+        <w:rPr>
+          <w:noProof/>
+          <w:lang w:eastAsia="ru-RU"/>
+        </w:rPr>
+      </w:pPr>
+      <w:r>
+        <w:rPr>
+          <w:noProof/>
+          <w:lang w:eastAsia="ru-RU"/>
+        </w:rPr>
+        <w:drawing>
+          <wp:inline distT="0" distB="0" distL="0" distR="0" wp14:anchorId="62354B14" wp14:editId="2B901ED2">
+            <wp:extent cx="5940425" cy="3994150"/>
+            <wp:effectExtent l="0" t="0" r="3175" b="6350"/>
+            <wp:docPr id="17" name="Рисунок 17"/>
+            <wp:cNvGraphicFramePr>
+              <a:graphicFrameLocks xmlns:a="http://schemas.openxmlformats.org/drawingml/2006/main" noChangeAspect="1"/>
+            </wp:cNvGraphicFramePr>
+            <a:graphic xmlns:a="http://schemas.openxmlformats.org/drawingml/2006/main">
+              <a:graphicData uri="http://schemas.openxmlformats.org/drawingml/2006/picture">
+                <pic:pic xmlns:pic="http://schemas.openxmlformats.org/drawingml/2006/picture">
+                  <pic:nvPicPr>
+                    <pic:cNvPr id="1" name=""/>
+                    <pic:cNvPicPr/>
+                  </pic:nvPicPr>
+                  <pic:blipFill>
+                    <a:blip r:embed="rId22"/>
+                    <a:stretch>
+                      <a:fillRect/>
+                    </a:stretch>
+                  </pic:blipFill>
+                  <pic:spPr>
+                    <a:xfrm>
+                      <a:off x="0" y="0"/>
+                      <a:ext cx="5940425" cy="3994150"/>
+                    </a:xfrm>
+                    <a:prstGeom prst="rect">
+                      <a:avLst/>
+                    </a:prstGeom>
+                  </pic:spPr>
+                </pic:pic>
+              </a:graphicData>
+            </a:graphic>
+          </wp:inline>
+        </w:drawing>
+      </w:r>
+    </w:p>
+    <w:p>
+      <w:pPr>
+        <w:pStyle w:val="a3"/>
+        <w:rPr>
+          <w:noProof/>
+          <w:lang w:eastAsia="ru-RU"/>
+        </w:rPr>
+      </w:pPr>
+    </w:p>
+    <w:p>
+      <w:pPr>
+        <w:pStyle w:val="a3"/>
+        <w:rPr>
+          <w:noProof/>
+          <w:lang w:eastAsia="ru-RU"/>
+        </w:rPr>
+      </w:pPr>
+    </w:p>
+    <w:p>
+      <w:pPr>
+        <w:pStyle w:val="a3"/>
+        <w:rPr>
+          <w:noProof/>
+          <w:lang w:eastAsia="ru-RU"/>
+        </w:rPr>
+      </w:pPr>
+    </w:p>
+    <w:p>
+      <w:pPr>
+        <w:pStyle w:val="a3"/>
+        <w:rPr>
+          <w:noProof/>
+          <w:lang w:eastAsia="ru-RU"/>
+        </w:rPr>
+      </w:pPr>
+    </w:p>
+    <w:p>
+      <w:pPr>
+        <w:pStyle w:val="a3"/>
+        <w:rPr>
+          <w:noProof/>
+          <w:lang w:eastAsia="ru-RU"/>
+        </w:rPr>
+      </w:pPr>
+    </w:p>
+    <w:p>
+      <w:pPr>
+        <w:pStyle w:val="a3"/>
+        <w:rPr>
+          <w:noProof/>
+          <w:lang w:eastAsia="ru-RU"/>
+        </w:rPr>
+      </w:pPr>
+    </w:p>
+    <w:p>
+      <w:pPr>
+        <w:pStyle w:val="a3"/>
+        <w:rPr>
+          <w:noProof/>
+          <w:lang w:eastAsia="ru-RU"/>
+        </w:rPr>
+      </w:pPr>
+    </w:p>
+    <w:p>
+      <w:pPr>
+        <w:pStyle w:val="a3"/>
+        <w:rPr>
+          <w:noProof/>
+          <w:lang w:eastAsia="ru-RU"/>
+        </w:rPr>
+      </w:pPr>
+    </w:p>
+    <w:p>
+      <w:pPr>
+        <w:pStyle w:val="a3"/>
+        <w:rPr>
+          <w:noProof/>
+          <w:lang w:val="en-US" w:eastAsia="ru-RU"/>
+        </w:rPr>
+      </w:pPr>
+      <w:r>
+        <w:rPr>
+          <w:noProof/>
+          <w:lang w:eastAsia="ru-RU"/>
+        </w:rPr>
+        <w:t xml:space="preserve">Файл </w:t>
+      </w:r>
+      <w:r>
+        <w:rPr>
+          <w:noProof/>
+          <w:lang w:val="en-US" w:eastAsia="ru-RU"/>
+        </w:rPr>
+        <w:t>Program.cs</w:t>
+      </w:r>
       <w:bookmarkStart w:id="0" w:name="_GoBack"/>
       <w:bookmarkEnd w:id="0"/>
+    </w:p>
+    <w:p>
+      <w:pPr>
+        <w:pStyle w:val="a3"/>
+        <w:rPr>
+          <w:noProof/>
+          <w:lang w:eastAsia="ru-RU"/>
+        </w:rPr>
+      </w:pPr>
     </w:p>
     <w:p>
       <w:pPr>
@@ -3150,7 +3348,7 @@
 </file>
 
 <file path=customXml/itemProps1.xml><?xml version="1.0" encoding="utf-8"?>
-<ds:datastoreItem xmlns:ds="http://schemas.openxmlformats.org/officeDocument/2006/customXml" ds:itemID="{8840EFCF-82FC-485E-BBDE-F56492644BD6}">
+<ds:datastoreItem xmlns:ds="http://schemas.openxmlformats.org/officeDocument/2006/customXml" ds:itemID="{9982B062-3B2D-4422-BAFC-A6A8C9F738C9}">
   <ds:schemaRefs>
     <ds:schemaRef ds:uri="http://schemas.openxmlformats.org/officeDocument/2006/bibliography"/>
   </ds:schemaRefs>

</xml_diff>

<commit_message>
UpDate "SavingAccount" Class, add two static methods.
</commit_message>
<xml_diff>
--- a/Задание 1. отчет..docx
+++ b/Задание 1. отчет..docx
@@ -2518,8 +2518,267 @@
         </w:rPr>
         <w:t>Program.cs</w:t>
       </w:r>
+    </w:p>
+    <w:p>
+      <w:pPr>
+        <w:pStyle w:val="a3"/>
+        <w:rPr>
+          <w:noProof/>
+          <w:lang w:eastAsia="ru-RU"/>
+        </w:rPr>
+      </w:pPr>
+      <w:r>
+        <w:rPr>
+          <w:noProof/>
+          <w:lang w:eastAsia="ru-RU"/>
+        </w:rPr>
+        <w:drawing>
+          <wp:inline distT="0" distB="0" distL="0" distR="0" wp14:anchorId="09EFCAAE" wp14:editId="00216F81">
+            <wp:extent cx="5940425" cy="3994150"/>
+            <wp:effectExtent l="0" t="0" r="3175" b="6350"/>
+            <wp:docPr id="18" name="Рисунок 18"/>
+            <wp:cNvGraphicFramePr>
+              <a:graphicFrameLocks xmlns:a="http://schemas.openxmlformats.org/drawingml/2006/main" noChangeAspect="1"/>
+            </wp:cNvGraphicFramePr>
+            <a:graphic xmlns:a="http://schemas.openxmlformats.org/drawingml/2006/main">
+              <a:graphicData uri="http://schemas.openxmlformats.org/drawingml/2006/picture">
+                <pic:pic xmlns:pic="http://schemas.openxmlformats.org/drawingml/2006/picture">
+                  <pic:nvPicPr>
+                    <pic:cNvPr id="1" name=""/>
+                    <pic:cNvPicPr/>
+                  </pic:nvPicPr>
+                  <pic:blipFill>
+                    <a:blip r:embed="rId23"/>
+                    <a:stretch>
+                      <a:fillRect/>
+                    </a:stretch>
+                  </pic:blipFill>
+                  <pic:spPr>
+                    <a:xfrm>
+                      <a:off x="0" y="0"/>
+                      <a:ext cx="5940425" cy="3994150"/>
+                    </a:xfrm>
+                    <a:prstGeom prst="rect">
+                      <a:avLst/>
+                    </a:prstGeom>
+                  </pic:spPr>
+                </pic:pic>
+              </a:graphicData>
+            </a:graphic>
+          </wp:inline>
+        </w:drawing>
+      </w:r>
+    </w:p>
+    <w:p>
+      <w:pPr>
+        <w:pStyle w:val="a3"/>
+        <w:numPr>
+          <w:ilvl w:val="0"/>
+          <w:numId w:val="1"/>
+        </w:numPr>
+        <w:rPr>
+          <w:noProof/>
+          <w:lang w:eastAsia="ru-RU"/>
+        </w:rPr>
+      </w:pPr>
+      <w:r>
+        <w:rPr>
+          <w:noProof/>
+          <w:lang w:eastAsia="ru-RU"/>
+        </w:rPr>
+        <w:t>Создание двух статических</w:t>
+      </w:r>
+      <w:r>
+        <w:rPr>
+          <w:noProof/>
+          <w:lang w:eastAsia="ru-RU"/>
+        </w:rPr>
+        <w:t xml:space="preserve"> метода. Класс </w:t>
+      </w:r>
+      <w:r>
+        <w:rPr>
+          <w:noProof/>
+          <w:lang w:val="en-US" w:eastAsia="ru-RU"/>
+        </w:rPr>
+        <w:t>SavingAccount</w:t>
+      </w:r>
+      <w:r>
+        <w:rPr>
+          <w:noProof/>
+          <w:lang w:eastAsia="ru-RU"/>
+        </w:rPr>
+        <w:t>.</w:t>
+      </w:r>
+    </w:p>
+    <w:p>
+      <w:pPr>
+        <w:pStyle w:val="a3"/>
+        <w:rPr>
+          <w:noProof/>
+          <w:lang w:eastAsia="ru-RU"/>
+        </w:rPr>
+      </w:pPr>
+      <w:r>
+        <w:rPr>
+          <w:noProof/>
+          <w:lang w:eastAsia="ru-RU"/>
+        </w:rPr>
+        <w:drawing>
+          <wp:inline distT="0" distB="0" distL="0" distR="0" wp14:anchorId="38305336" wp14:editId="7671EEE1">
+            <wp:extent cx="5940425" cy="3994150"/>
+            <wp:effectExtent l="0" t="0" r="3175" b="6350"/>
+            <wp:docPr id="19" name="Рисунок 19"/>
+            <wp:cNvGraphicFramePr>
+              <a:graphicFrameLocks xmlns:a="http://schemas.openxmlformats.org/drawingml/2006/main" noChangeAspect="1"/>
+            </wp:cNvGraphicFramePr>
+            <a:graphic xmlns:a="http://schemas.openxmlformats.org/drawingml/2006/main">
+              <a:graphicData uri="http://schemas.openxmlformats.org/drawingml/2006/picture">
+                <pic:pic xmlns:pic="http://schemas.openxmlformats.org/drawingml/2006/picture">
+                  <pic:nvPicPr>
+                    <pic:cNvPr id="1" name=""/>
+                    <pic:cNvPicPr/>
+                  </pic:nvPicPr>
+                  <pic:blipFill>
+                    <a:blip r:embed="rId24"/>
+                    <a:stretch>
+                      <a:fillRect/>
+                    </a:stretch>
+                  </pic:blipFill>
+                  <pic:spPr>
+                    <a:xfrm>
+                      <a:off x="0" y="0"/>
+                      <a:ext cx="5940425" cy="3994150"/>
+                    </a:xfrm>
+                    <a:prstGeom prst="rect">
+                      <a:avLst/>
+                    </a:prstGeom>
+                  </pic:spPr>
+                </pic:pic>
+              </a:graphicData>
+            </a:graphic>
+          </wp:inline>
+        </w:drawing>
+      </w:r>
+    </w:p>
+    <w:p>
+      <w:pPr>
+        <w:pStyle w:val="a3"/>
+        <w:rPr>
+          <w:noProof/>
+          <w:lang w:eastAsia="ru-RU"/>
+        </w:rPr>
+      </w:pPr>
+    </w:p>
+    <w:p>
+      <w:pPr>
+        <w:pStyle w:val="a3"/>
+        <w:rPr>
+          <w:noProof/>
+          <w:lang w:eastAsia="ru-RU"/>
+        </w:rPr>
+      </w:pPr>
+    </w:p>
+    <w:p>
+      <w:pPr>
+        <w:pStyle w:val="a3"/>
+        <w:rPr>
+          <w:noProof/>
+          <w:lang w:eastAsia="ru-RU"/>
+        </w:rPr>
+      </w:pPr>
+    </w:p>
+    <w:p>
+      <w:pPr>
+        <w:pStyle w:val="a3"/>
+        <w:rPr>
+          <w:noProof/>
+          <w:lang w:eastAsia="ru-RU"/>
+        </w:rPr>
+      </w:pPr>
+    </w:p>
+    <w:p>
+      <w:pPr>
+        <w:pStyle w:val="a3"/>
+        <w:rPr>
+          <w:noProof/>
+          <w:lang w:val="en-US" w:eastAsia="ru-RU"/>
+        </w:rPr>
+      </w:pPr>
+      <w:r>
+        <w:rPr>
+          <w:noProof/>
+          <w:lang w:eastAsia="ru-RU"/>
+        </w:rPr>
+        <w:t xml:space="preserve">Файл </w:t>
+      </w:r>
+      <w:r>
+        <w:rPr>
+          <w:noProof/>
+          <w:lang w:val="en-US" w:eastAsia="ru-RU"/>
+        </w:rPr>
+        <w:t>program.cs</w:t>
+      </w:r>
+    </w:p>
+    <w:p>
+      <w:pPr>
+        <w:pStyle w:val="a3"/>
+        <w:rPr>
+          <w:noProof/>
+          <w:lang w:val="en-US" w:eastAsia="ru-RU"/>
+        </w:rPr>
+      </w:pPr>
+      <w:r>
+        <w:rPr>
+          <w:noProof/>
+          <w:lang w:eastAsia="ru-RU"/>
+        </w:rPr>
+        <w:drawing>
+          <wp:inline distT="0" distB="0" distL="0" distR="0" wp14:anchorId="151149B2" wp14:editId="5D4374F4">
+            <wp:extent cx="5940425" cy="3994150"/>
+            <wp:effectExtent l="0" t="0" r="3175" b="6350"/>
+            <wp:docPr id="20" name="Рисунок 20"/>
+            <wp:cNvGraphicFramePr>
+              <a:graphicFrameLocks xmlns:a="http://schemas.openxmlformats.org/drawingml/2006/main" noChangeAspect="1"/>
+            </wp:cNvGraphicFramePr>
+            <a:graphic xmlns:a="http://schemas.openxmlformats.org/drawingml/2006/main">
+              <a:graphicData uri="http://schemas.openxmlformats.org/drawingml/2006/picture">
+                <pic:pic xmlns:pic="http://schemas.openxmlformats.org/drawingml/2006/picture">
+                  <pic:nvPicPr>
+                    <pic:cNvPr id="1" name=""/>
+                    <pic:cNvPicPr/>
+                  </pic:nvPicPr>
+                  <pic:blipFill>
+                    <a:blip r:embed="rId25"/>
+                    <a:stretch>
+                      <a:fillRect/>
+                    </a:stretch>
+                  </pic:blipFill>
+                  <pic:spPr>
+                    <a:xfrm>
+                      <a:off x="0" y="0"/>
+                      <a:ext cx="5940425" cy="3994150"/>
+                    </a:xfrm>
+                    <a:prstGeom prst="rect">
+                      <a:avLst/>
+                    </a:prstGeom>
+                  </pic:spPr>
+                </pic:pic>
+              </a:graphicData>
+            </a:graphic>
+          </wp:inline>
+        </w:drawing>
+      </w:r>
       <w:bookmarkStart w:id="0" w:name="_GoBack"/>
       <w:bookmarkEnd w:id="0"/>
+    </w:p>
+    <w:p>
+      <w:pPr>
+        <w:pStyle w:val="a3"/>
+        <w:rPr>
+          <w:noProof/>
+          <w:lang w:val="en-US" w:eastAsia="ru-RU"/>
+        </w:rPr>
+      </w:pPr>
     </w:p>
     <w:p>
       <w:pPr>
@@ -3348,7 +3607,7 @@
 </file>
 
 <file path=customXml/itemProps1.xml><?xml version="1.0" encoding="utf-8"?>
-<ds:datastoreItem xmlns:ds="http://schemas.openxmlformats.org/officeDocument/2006/customXml" ds:itemID="{9982B062-3B2D-4422-BAFC-A6A8C9F738C9}">
+<ds:datastoreItem xmlns:ds="http://schemas.openxmlformats.org/officeDocument/2006/customXml" ds:itemID="{EB936A64-48E6-4782-9941-7B31170B68CE}">
   <ds:schemaRefs>
     <ds:schemaRef ds:uri="http://schemas.openxmlformats.org/officeDocument/2006/bibliography"/>
   </ds:schemaRefs>

</xml_diff>

<commit_message>
UpDate "SavingAccount" Class, add Static constuctor.
</commit_message>
<xml_diff>
--- a/Задание 1. отчет..docx
+++ b/Задание 1. отчет..docx
@@ -2768,15 +2768,117 @@
           </wp:inline>
         </w:drawing>
       </w:r>
+    </w:p>
+    <w:p>
+      <w:pPr>
+        <w:pStyle w:val="a3"/>
+        <w:rPr>
+          <w:noProof/>
+          <w:lang w:val="en-US" w:eastAsia="ru-RU"/>
+        </w:rPr>
+      </w:pPr>
+    </w:p>
+    <w:p>
+      <w:pPr>
+        <w:pStyle w:val="a3"/>
+        <w:numPr>
+          <w:ilvl w:val="0"/>
+          <w:numId w:val="1"/>
+        </w:numPr>
+        <w:rPr>
+          <w:noProof/>
+          <w:lang w:eastAsia="ru-RU"/>
+        </w:rPr>
+      </w:pPr>
+      <w:r>
+        <w:rPr>
+          <w:noProof/>
+          <w:lang w:eastAsia="ru-RU"/>
+        </w:rPr>
+        <w:t xml:space="preserve">Статический конструктор для класса </w:t>
+      </w:r>
+      <w:r>
+        <w:rPr>
+          <w:noProof/>
+          <w:lang w:val="en-US" w:eastAsia="ru-RU"/>
+        </w:rPr>
+        <w:t>SavingAccount</w:t>
+      </w:r>
+      <w:r>
+        <w:rPr>
+          <w:noProof/>
+          <w:lang w:eastAsia="ru-RU"/>
+        </w:rPr>
+        <w:t>.</w:t>
+      </w:r>
+    </w:p>
+    <w:p>
+      <w:pPr>
+        <w:pStyle w:val="a3"/>
+        <w:rPr>
+          <w:noProof/>
+          <w:lang w:eastAsia="ru-RU"/>
+        </w:rPr>
+      </w:pPr>
+      <w:r>
+        <w:rPr>
+          <w:noProof/>
+          <w:lang w:eastAsia="ru-RU"/>
+        </w:rPr>
+        <w:drawing>
+          <wp:inline distT="0" distB="0" distL="0" distR="0" wp14:anchorId="210A1821" wp14:editId="3BDB3858">
+            <wp:extent cx="5940425" cy="3157220"/>
+            <wp:effectExtent l="0" t="0" r="3175" b="5080"/>
+            <wp:docPr id="21" name="Рисунок 21"/>
+            <wp:cNvGraphicFramePr>
+              <a:graphicFrameLocks xmlns:a="http://schemas.openxmlformats.org/drawingml/2006/main" noChangeAspect="1"/>
+            </wp:cNvGraphicFramePr>
+            <a:graphic xmlns:a="http://schemas.openxmlformats.org/drawingml/2006/main">
+              <a:graphicData uri="http://schemas.openxmlformats.org/drawingml/2006/picture">
+                <pic:pic xmlns:pic="http://schemas.openxmlformats.org/drawingml/2006/picture">
+                  <pic:nvPicPr>
+                    <pic:cNvPr id="1" name=""/>
+                    <pic:cNvPicPr/>
+                  </pic:nvPicPr>
+                  <pic:blipFill>
+                    <a:blip r:embed="rId26"/>
+                    <a:stretch>
+                      <a:fillRect/>
+                    </a:stretch>
+                  </pic:blipFill>
+                  <pic:spPr>
+                    <a:xfrm>
+                      <a:off x="0" y="0"/>
+                      <a:ext cx="5940425" cy="3157220"/>
+                    </a:xfrm>
+                    <a:prstGeom prst="rect">
+                      <a:avLst/>
+                    </a:prstGeom>
+                  </pic:spPr>
+                </pic:pic>
+              </a:graphicData>
+            </a:graphic>
+          </wp:inline>
+        </w:drawing>
+      </w:r>
       <w:bookmarkStart w:id="0" w:name="_GoBack"/>
       <w:bookmarkEnd w:id="0"/>
     </w:p>
     <w:p>
       <w:pPr>
-        <w:pStyle w:val="a3"/>
-        <w:rPr>
-          <w:noProof/>
-          <w:lang w:val="en-US" w:eastAsia="ru-RU"/>
+        <w:ind w:left="360"/>
+        <w:rPr>
+          <w:noProof/>
+          <w:lang w:eastAsia="ru-RU"/>
+        </w:rPr>
+      </w:pPr>
+    </w:p>
+    <w:p>
+      <w:pPr>
+        <w:pStyle w:val="a3"/>
+        <w:rPr>
+          <w:noProof/>
+          <w:lang w:eastAsia="ru-RU"/>
         </w:rPr>
       </w:pPr>
     </w:p>
@@ -3607,7 +3709,7 @@
 </file>
 
 <file path=customXml/itemProps1.xml><?xml version="1.0" encoding="utf-8"?>
-<ds:datastoreItem xmlns:ds="http://schemas.openxmlformats.org/officeDocument/2006/customXml" ds:itemID="{EB936A64-48E6-4782-9941-7B31170B68CE}">
+<ds:datastoreItem xmlns:ds="http://schemas.openxmlformats.org/officeDocument/2006/customXml" ds:itemID="{1797C378-DCBA-4AF5-A05F-A429BCD002E4}">
   <ds:schemaRefs>
     <ds:schemaRef ds:uri="http://schemas.openxmlformats.org/officeDocument/2006/bibliography"/>
   </ds:schemaRefs>

</xml_diff>

<commit_message>
New project, Add "SimpleUnilityClass" static class.
</commit_message>
<xml_diff>
--- a/Задание 1. отчет..docx
+++ b/Задание 1. отчет..docx
@@ -2861,8 +2861,257 @@
           </wp:inline>
         </w:drawing>
       </w:r>
+    </w:p>
+    <w:p>
+      <w:pPr>
+        <w:pStyle w:val="a3"/>
+        <w:rPr>
+          <w:noProof/>
+          <w:lang w:eastAsia="ru-RU"/>
+        </w:rPr>
+      </w:pPr>
+    </w:p>
+    <w:p>
+      <w:pPr>
+        <w:pStyle w:val="a3"/>
+        <w:rPr>
+          <w:noProof/>
+          <w:lang w:eastAsia="ru-RU"/>
+        </w:rPr>
+      </w:pPr>
+    </w:p>
+    <w:p>
+      <w:pPr>
+        <w:pStyle w:val="a3"/>
+        <w:rPr>
+          <w:noProof/>
+          <w:lang w:eastAsia="ru-RU"/>
+        </w:rPr>
+      </w:pPr>
+    </w:p>
+    <w:p>
+      <w:pPr>
+        <w:pStyle w:val="a3"/>
+        <w:rPr>
+          <w:noProof/>
+          <w:lang w:eastAsia="ru-RU"/>
+        </w:rPr>
+      </w:pPr>
+    </w:p>
+    <w:p>
+      <w:pPr>
+        <w:pStyle w:val="a3"/>
+        <w:rPr>
+          <w:noProof/>
+          <w:lang w:eastAsia="ru-RU"/>
+        </w:rPr>
+      </w:pPr>
+    </w:p>
+    <w:p>
+      <w:pPr>
+        <w:pStyle w:val="a3"/>
+        <w:rPr>
+          <w:noProof/>
+          <w:lang w:eastAsia="ru-RU"/>
+        </w:rPr>
+      </w:pPr>
+    </w:p>
+    <w:p>
+      <w:pPr>
+        <w:pStyle w:val="a3"/>
+        <w:rPr>
+          <w:noProof/>
+          <w:lang w:eastAsia="ru-RU"/>
+        </w:rPr>
+      </w:pPr>
+    </w:p>
+    <w:p>
+      <w:pPr>
+        <w:pStyle w:val="a3"/>
+        <w:rPr>
+          <w:noProof/>
+          <w:lang w:eastAsia="ru-RU"/>
+        </w:rPr>
+      </w:pPr>
+    </w:p>
+    <w:p>
+      <w:pPr>
+        <w:pStyle w:val="a3"/>
+        <w:numPr>
+          <w:ilvl w:val="0"/>
+          <w:numId w:val="1"/>
+        </w:numPr>
+        <w:rPr>
+          <w:noProof/>
+          <w:lang w:val="en-US" w:eastAsia="ru-RU"/>
+        </w:rPr>
+      </w:pPr>
+      <w:r>
+        <w:rPr>
+          <w:noProof/>
+          <w:lang w:eastAsia="ru-RU"/>
+        </w:rPr>
+        <w:t>Создание статического класса</w:t>
+      </w:r>
+      <w:r>
+        <w:rPr>
+          <w:noProof/>
+          <w:lang w:eastAsia="ru-RU"/>
+        </w:rPr>
+        <w:t xml:space="preserve"> </w:t>
+      </w:r>
+      <w:proofErr w:type="spellStart"/>
+      <w:r>
+        <w:rPr>
+          <w:rFonts w:ascii="Consolas" w:hAnsi="Consolas" w:cs="Consolas"/>
+          <w:color w:val="2B91AF"/>
+          <w:sz w:val="19"/>
+          <w:szCs w:val="19"/>
+        </w:rPr>
+        <w:t>TimeUtilClass</w:t>
+      </w:r>
+      <w:proofErr w:type="spellEnd"/>
+      <w:r>
+        <w:rPr>
+          <w:noProof/>
+          <w:lang w:eastAsia="ru-RU"/>
+        </w:rPr>
+        <w:t>.</w:t>
+      </w:r>
+    </w:p>
+    <w:p>
+      <w:pPr>
+        <w:ind w:left="360"/>
+        <w:rPr>
+          <w:noProof/>
+          <w:lang w:val="en-US" w:eastAsia="ru-RU"/>
+        </w:rPr>
+      </w:pPr>
+      <w:r>
+        <w:rPr>
+          <w:noProof/>
+          <w:lang w:eastAsia="ru-RU"/>
+        </w:rPr>
+        <w:drawing>
+          <wp:inline distT="0" distB="0" distL="0" distR="0" wp14:anchorId="24C49FD4" wp14:editId="6201DC74">
+            <wp:extent cx="5940425" cy="3157220"/>
+            <wp:effectExtent l="0" t="0" r="3175" b="5080"/>
+            <wp:docPr id="22" name="Рисунок 22"/>
+            <wp:cNvGraphicFramePr>
+              <a:graphicFrameLocks xmlns:a="http://schemas.openxmlformats.org/drawingml/2006/main" noChangeAspect="1"/>
+            </wp:cNvGraphicFramePr>
+            <a:graphic xmlns:a="http://schemas.openxmlformats.org/drawingml/2006/main">
+              <a:graphicData uri="http://schemas.openxmlformats.org/drawingml/2006/picture">
+                <pic:pic xmlns:pic="http://schemas.openxmlformats.org/drawingml/2006/picture">
+                  <pic:nvPicPr>
+                    <pic:cNvPr id="1" name=""/>
+                    <pic:cNvPicPr/>
+                  </pic:nvPicPr>
+                  <pic:blipFill>
+                    <a:blip r:embed="rId27"/>
+                    <a:stretch>
+                      <a:fillRect/>
+                    </a:stretch>
+                  </pic:blipFill>
+                  <pic:spPr>
+                    <a:xfrm>
+                      <a:off x="0" y="0"/>
+                      <a:ext cx="5940425" cy="3157220"/>
+                    </a:xfrm>
+                    <a:prstGeom prst="rect">
+                      <a:avLst/>
+                    </a:prstGeom>
+                  </pic:spPr>
+                </pic:pic>
+              </a:graphicData>
+            </a:graphic>
+          </wp:inline>
+        </w:drawing>
+      </w:r>
+    </w:p>
+    <w:p>
+      <w:pPr>
+        <w:ind w:left="360"/>
+        <w:rPr>
+          <w:noProof/>
+          <w:lang w:val="en-US" w:eastAsia="ru-RU"/>
+        </w:rPr>
+      </w:pPr>
+      <w:r>
+        <w:rPr>
+          <w:noProof/>
+          <w:lang w:eastAsia="ru-RU"/>
+        </w:rPr>
+        <w:t xml:space="preserve">Файл </w:t>
+      </w:r>
+      <w:r>
+        <w:rPr>
+          <w:noProof/>
+          <w:lang w:val="en-US" w:eastAsia="ru-RU"/>
+        </w:rPr>
+        <w:t>Program.cs</w:t>
+      </w:r>
+    </w:p>
+    <w:p>
+      <w:pPr>
+        <w:ind w:left="360"/>
+        <w:rPr>
+          <w:noProof/>
+          <w:lang w:val="en-US" w:eastAsia="ru-RU"/>
+        </w:rPr>
+      </w:pPr>
+      <w:r>
+        <w:rPr>
+          <w:noProof/>
+          <w:lang w:eastAsia="ru-RU"/>
+        </w:rPr>
+        <w:drawing>
+          <wp:inline distT="0" distB="0" distL="0" distR="0" wp14:anchorId="54C3D149" wp14:editId="00E7ED74">
+            <wp:extent cx="5940425" cy="3157220"/>
+            <wp:effectExtent l="0" t="0" r="3175" b="5080"/>
+            <wp:docPr id="23" name="Рисунок 23"/>
+            <wp:cNvGraphicFramePr>
+              <a:graphicFrameLocks xmlns:a="http://schemas.openxmlformats.org/drawingml/2006/main" noChangeAspect="1"/>
+            </wp:cNvGraphicFramePr>
+            <a:graphic xmlns:a="http://schemas.openxmlformats.org/drawingml/2006/main">
+              <a:graphicData uri="http://schemas.openxmlformats.org/drawingml/2006/picture">
+                <pic:pic xmlns:pic="http://schemas.openxmlformats.org/drawingml/2006/picture">
+                  <pic:nvPicPr>
+                    <pic:cNvPr id="1" name=""/>
+                    <pic:cNvPicPr/>
+                  </pic:nvPicPr>
+                  <pic:blipFill>
+                    <a:blip r:embed="rId28"/>
+                    <a:stretch>
+                      <a:fillRect/>
+                    </a:stretch>
+                  </pic:blipFill>
+                  <pic:spPr>
+                    <a:xfrm>
+                      <a:off x="0" y="0"/>
+                      <a:ext cx="5940425" cy="3157220"/>
+                    </a:xfrm>
+                    <a:prstGeom prst="rect">
+                      <a:avLst/>
+                    </a:prstGeom>
+                  </pic:spPr>
+                </pic:pic>
+              </a:graphicData>
+            </a:graphic>
+          </wp:inline>
+        </w:drawing>
+      </w:r>
       <w:bookmarkStart w:id="0" w:name="_GoBack"/>
       <w:bookmarkEnd w:id="0"/>
+    </w:p>
+    <w:p>
+      <w:pPr>
+        <w:pStyle w:val="a3"/>
+        <w:rPr>
+          <w:noProof/>
+          <w:lang w:val="en-US" w:eastAsia="ru-RU"/>
+        </w:rPr>
+      </w:pPr>
     </w:p>
     <w:p>
       <w:pPr>
@@ -3709,7 +3958,7 @@
 </file>
 
 <file path=customXml/itemProps1.xml><?xml version="1.0" encoding="utf-8"?>
-<ds:datastoreItem xmlns:ds="http://schemas.openxmlformats.org/officeDocument/2006/customXml" ds:itemID="{1797C378-DCBA-4AF5-A05F-A429BCD002E4}">
+<ds:datastoreItem xmlns:ds="http://schemas.openxmlformats.org/officeDocument/2006/customXml" ds:itemID="{A4D3C682-AF3A-481F-807B-2438EE991634}">
   <ds:schemaRefs>
     <ds:schemaRef ds:uri="http://schemas.openxmlformats.org/officeDocument/2006/bibliography"/>
   </ds:schemaRefs>

</xml_diff>

<commit_message>
New project EmployeeApp, Add "Employee" Class.
</commit_message>
<xml_diff>
--- a/Задание 1. отчет..docx
+++ b/Задание 1. отчет..docx
@@ -6,6 +6,25 @@
       <w:r>
         <w:t>Отчет задания 1.</w:t>
       </w:r>
+      <w:r>
+        <w:t xml:space="preserve"> </w:t>
+      </w:r>
+      <w:r>
+        <w:t xml:space="preserve">Ссылка на </w:t>
+      </w:r>
+      <w:proofErr w:type="spellStart"/>
+      <w:r>
+        <w:t>репозиторий</w:t>
+      </w:r>
+      <w:proofErr w:type="spellEnd"/>
+      <w:r>
+        <w:t xml:space="preserve"> </w:t>
+      </w:r>
+      <w:r>
+        <w:t>: https://github.com/mamihaylov/Class</w:t>
+      </w:r>
+      <w:bookmarkStart w:id="0" w:name="_GoBack"/>
+      <w:bookmarkEnd w:id="0"/>
     </w:p>
     <w:p>
       <w:pPr>
@@ -1764,6 +1783,7 @@
           <w:noProof/>
           <w:lang w:eastAsia="ru-RU"/>
         </w:rPr>
+        <w:lastRenderedPageBreak/>
         <w:t xml:space="preserve">Сцепление Классов на примере </w:t>
       </w:r>
       <w:r>
@@ -2051,6 +2071,7 @@
           <w:noProof/>
           <w:lang w:eastAsia="ru-RU"/>
         </w:rPr>
+        <w:lastRenderedPageBreak/>
         <w:t xml:space="preserve">Дополнительное задание « </w:t>
       </w:r>
       <w:r>
@@ -2261,6 +2282,7 @@
           <w:noProof/>
           <w:lang w:eastAsia="ru-RU"/>
         </w:rPr>
+        <w:lastRenderedPageBreak/>
         <w:t>Результат</w:t>
       </w:r>
       <w:r>
@@ -2509,6 +2531,7 @@
           <w:noProof/>
           <w:lang w:eastAsia="ru-RU"/>
         </w:rPr>
+        <w:lastRenderedPageBreak/>
         <w:t xml:space="preserve">Файл </w:t>
       </w:r>
       <w:r>
@@ -2709,6 +2732,7 @@
           <w:noProof/>
           <w:lang w:eastAsia="ru-RU"/>
         </w:rPr>
+        <w:lastRenderedPageBreak/>
         <w:t xml:space="preserve">Файл </w:t>
       </w:r>
       <w:r>
@@ -2951,6 +2975,7 @@
           <w:noProof/>
           <w:lang w:eastAsia="ru-RU"/>
         </w:rPr>
+        <w:lastRenderedPageBreak/>
         <w:t>Создание статического класса</w:t>
       </w:r>
       <w:r>
@@ -3101,8 +3126,6 @@
           </wp:inline>
         </w:drawing>
       </w:r>
-      <w:bookmarkStart w:id="0" w:name="_GoBack"/>
-      <w:bookmarkEnd w:id="0"/>
     </w:p>
     <w:p>
       <w:pPr>
@@ -3958,7 +3981,7 @@
 </file>
 
 <file path=customXml/itemProps1.xml><?xml version="1.0" encoding="utf-8"?>
-<ds:datastoreItem xmlns:ds="http://schemas.openxmlformats.org/officeDocument/2006/customXml" ds:itemID="{A4D3C682-AF3A-481F-807B-2438EE991634}">
+<ds:datastoreItem xmlns:ds="http://schemas.openxmlformats.org/officeDocument/2006/customXml" ds:itemID="{A9D4C738-1DCF-4936-B248-15A2CD90E12B}">
   <ds:schemaRefs>
     <ds:schemaRef ds:uri="http://schemas.openxmlformats.org/officeDocument/2006/bibliography"/>
   </ds:schemaRefs>

</xml_diff>